<commit_message>
updated report, updatede readme.md
</commit_message>
<xml_diff>
--- a/report.docx
+++ b/report.docx
@@ -2,24 +2,14 @@
 <file path=word/document.xml><?xml version="1.0" encoding="utf-8"?>
 <w:document xmlns:wpc="http://schemas.microsoft.com/office/word/2010/wordprocessingCanvas" xmlns:cx="http://schemas.microsoft.com/office/drawing/2014/chartex" xmlns:cx1="http://schemas.microsoft.com/office/drawing/2015/9/8/chartex" xmlns:cx2="http://schemas.microsoft.com/office/drawing/2015/10/21/chartex" xmlns:cx3="http://schemas.microsoft.com/office/drawing/2016/5/9/chartex" xmlns:cx4="http://schemas.microsoft.com/office/drawing/2016/5/10/chartex" xmlns:cx5="http://schemas.microsoft.com/office/drawing/2016/5/11/chartex" xmlns:cx6="http://schemas.microsoft.com/office/drawing/2016/5/12/chartex" xmlns:cx7="http://schemas.microsoft.com/office/drawing/2016/5/13/chartex" xmlns:cx8="http://schemas.microsoft.com/office/drawing/2016/5/14/chartex" xmlns:mc="http://schemas.openxmlformats.org/markup-compatibility/2006" xmlns:aink="http://schemas.microsoft.com/office/drawing/2016/ink" xmlns:am3d="http://schemas.microsoft.com/office/drawing/2017/model3d" xmlns:o="urn:schemas-microsoft-com:office:office" xmlns:oel="http://schemas.microsoft.com/office/2019/extlst" xmlns:r="http://schemas.openxmlformats.org/officeDocument/2006/relationships" xmlns:m="http://schemas.openxmlformats.org/officeDocument/2006/math" xmlns:v="urn:schemas-microsoft-com:vml" xmlns:wp14="http://schemas.microsoft.com/office/word/2010/wordprocessingDrawing" xmlns:wp="http://schemas.openxmlformats.org/drawingml/2006/wordprocessingDrawing" xmlns:w10="urn:schemas-microsoft-com:office:word" xmlns:w="http://schemas.openxmlformats.org/wordprocessingml/2006/main" xmlns:w14="http://schemas.microsoft.com/office/word/2010/wordml" xmlns:w15="http://schemas.microsoft.com/office/word/2012/wordml" xmlns:w16cex="http://schemas.microsoft.com/office/word/2018/wordml/cex" xmlns:w16cid="http://schemas.microsoft.com/office/word/2016/wordml/cid" xmlns:w16="http://schemas.microsoft.com/office/word/2018/wordml" xmlns:w16sdtdh="http://schemas.microsoft.com/office/word/2020/wordml/sdtdatahash" xmlns:w16se="http://schemas.microsoft.com/office/word/2015/wordml/symex" xmlns:wpg="http://schemas.microsoft.com/office/word/2010/wordprocessingGroup" xmlns:wpi="http://schemas.microsoft.com/office/word/2010/wordprocessingInk" xmlns:wne="http://schemas.microsoft.com/office/word/2006/wordml" xmlns:wps="http://schemas.microsoft.com/office/word/2010/wordprocessingShape" mc:Ignorable="w14 w15 w16se w16cid w16 w16cex w16sdtdh wp14">
   <w:body>
-    <w:p>
-      <w:r>
-        <w:t>2000 words</w:t>
-      </w:r>
-    </w:p>
     <w:p>
       <w:pPr>
         <w:rPr>
           <w:rStyle w:val="Hyperlink"/>
         </w:rPr>
       </w:pPr>
-      <w:proofErr w:type="spellStart"/>
-      <w:r>
-        <w:t>Github</w:t>
-      </w:r>
-      <w:proofErr w:type="spellEnd"/>
-      <w:r>
-        <w:t xml:space="preserve"> - </w:t>
+      <w:r>
+        <w:t xml:space="preserve">Github - </w:t>
       </w:r>
       <w:hyperlink r:id="rId7" w:history="1">
         <w:r>
@@ -59,19 +49,7 @@
           <w:rPr>
             <w:rStyle w:val="Hyperlink"/>
           </w:rPr>
-          <w:t>Sw</w:t>
-        </w:r>
-        <w:r>
-          <w:rPr>
-            <w:rStyle w:val="Hyperlink"/>
-          </w:rPr>
-          <w:t>a</w:t>
-        </w:r>
-        <w:r>
-          <w:rPr>
-            <w:rStyle w:val="Hyperlink"/>
-          </w:rPr>
-          <w:t>gger UI (plymouth.ac.uk)</w:t>
+          <w:t>Swagger UI (plymouth.ac.uk)</w:t>
         </w:r>
       </w:hyperlink>
     </w:p>
@@ -386,7 +364,7 @@
                 <w:noProof/>
                 <w:webHidden/>
               </w:rPr>
-              <w:t>4</w:t>
+              <w:t>5</w:t>
             </w:r>
             <w:r>
               <w:rPr>
@@ -456,7 +434,7 @@
                 <w:noProof/>
                 <w:webHidden/>
               </w:rPr>
-              <w:t>4</w:t>
+              <w:t>5</w:t>
             </w:r>
             <w:r>
               <w:rPr>
@@ -2294,7 +2272,6 @@
               <w:bCs/>
               <w:noProof/>
             </w:rPr>
-            <w:lastRenderedPageBreak/>
             <w:fldChar w:fldCharType="end"/>
           </w:r>
         </w:p>
@@ -2454,10 +2431,10 @@
           <w:noProof/>
         </w:rPr>
         <w:drawing>
-          <wp:inline distT="0" distB="0" distL="0" distR="0" wp14:anchorId="0D24B398" wp14:editId="7DB601B7">
-            <wp:extent cx="4744907" cy="2124075"/>
-            <wp:effectExtent l="0" t="0" r="0" b="0"/>
-            <wp:docPr id="943430039" name="Picture 1"/>
+          <wp:inline distT="0" distB="0" distL="0" distR="0" wp14:anchorId="5E1FF7FF" wp14:editId="77ED4645">
+            <wp:extent cx="3754192" cy="1707443"/>
+            <wp:effectExtent l="0" t="0" r="0" b="7620"/>
+            <wp:docPr id="634157920" name="Picture 1"/>
             <wp:cNvGraphicFramePr>
               <a:graphicFrameLocks xmlns:a="http://schemas.openxmlformats.org/drawingml/2006/main" noChangeAspect="1"/>
             </wp:cNvGraphicFramePr>
@@ -2478,13 +2455,13 @@
                         </a:ext>
                       </a:extLst>
                     </a:blip>
-                    <a:srcRect l="1661" t="38716" r="52326" b="40856"/>
+                    <a:srcRect l="2248" t="38838" r="53032" b="41027"/>
                     <a:stretch/>
                   </pic:blipFill>
                   <pic:spPr bwMode="auto">
                     <a:xfrm>
                       <a:off x="0" y="0"/>
-                      <a:ext cx="4759215" cy="2130480"/>
+                      <a:ext cx="3782833" cy="1720469"/>
                     </a:xfrm>
                     <a:prstGeom prst="rect">
                       <a:avLst/>
@@ -2538,6 +2515,11 @@
     </w:p>
     <w:p>
       <w:r>
+        <w:t>Composite(complex) key for useractivty table</w:t>
+      </w:r>
+    </w:p>
+    <w:p>
+      <w:r>
         <w:t xml:space="preserve">The ERD and the implemented schema </w:t>
       </w:r>
       <w:r>
@@ -2547,15 +2529,7 @@
         <w:t xml:space="preserve"> a reduced </w:t>
       </w:r>
       <w:r>
-        <w:t xml:space="preserve">version of </w:t>
-      </w:r>
-      <w:proofErr w:type="spellStart"/>
-      <w:r>
-        <w:t>courseworks</w:t>
-      </w:r>
-      <w:proofErr w:type="spellEnd"/>
-      <w:r>
-        <w:t xml:space="preserve"> 1 schema. I’ve </w:t>
+        <w:t xml:space="preserve">version of courseworks 1 schema. I’ve </w:t>
       </w:r>
       <w:r>
         <w:t>reduced</w:t>
@@ -2571,6 +2545,9 @@
       </w:r>
       <w:r>
         <w:t xml:space="preserve"> using a linker table.</w:t>
+      </w:r>
+      <w:r>
+        <w:t xml:space="preserve"> I also changed the linker table to include 2 primary keys that act as forgien keys as well.</w:t>
       </w:r>
     </w:p>
     <w:p>
@@ -2954,98 +2931,64 @@
     </w:p>
     <w:p>
       <w:r>
-        <w:t xml:space="preserve">Figure 5 is showing the connectivity between classes. The helper class is only ever used but the </w:t>
-      </w:r>
-      <w:proofErr w:type="spellStart"/>
-      <w:r>
-        <w:t>profileController</w:t>
-      </w:r>
-      <w:proofErr w:type="spellEnd"/>
-      <w:r>
-        <w:t xml:space="preserve"> to validate dates so they can be stored on the server, and the authenticator class used by the </w:t>
-      </w:r>
-      <w:proofErr w:type="spellStart"/>
-      <w:r>
-        <w:t>userTagController</w:t>
-      </w:r>
-      <w:proofErr w:type="spellEnd"/>
+        <w:t xml:space="preserve">Figure 5 is showing the connectivity between classes. The helper class is only ever used but the profileController to validate dates so they can be stored on the server, and the authenticator class used by the userTagController and profileController to be able to validate the actual user. All the Controllers will use the ipLogger class and databaseConnectionClass class so they can all log the </w:t>
+      </w:r>
+      <w:r>
+        <w:t>Ip</w:t>
+      </w:r>
+      <w:r>
+        <w:t xml:space="preserve"> currently connecting</w:t>
+      </w:r>
+      <w:r>
+        <w:t xml:space="preserve"> and later restrict the Ip requests if needed,</w:t>
+      </w:r>
+      <w:r>
+        <w:t xml:space="preserve"> as well as </w:t>
+      </w:r>
+      <w:r>
+        <w:t>connecting</w:t>
+      </w:r>
+      <w:r>
+        <w:t xml:space="preserve"> to the database</w:t>
+      </w:r>
+      <w:r>
+        <w:t xml:space="preserve"> to send requests for data and receive responses.</w:t>
+      </w:r>
+    </w:p>
+    <w:p>
+      <w:r>
+        <w:t>There are multiple ways to get data from browser to server and server to browser. The method I w</w:t>
+      </w:r>
+      <w:r>
+        <w:t>e</w:t>
+      </w:r>
+      <w:r>
+        <w:t>nt with was a mix between key-value pairs</w:t>
+      </w:r>
+      <w:r>
+        <w:t xml:space="preserve"> in the </w:t>
+      </w:r>
+      <w:r>
+        <w:t>URL (</w:t>
+      </w:r>
+      <w:r>
+        <w:t>urlencoded</w:t>
+      </w:r>
+      <w:r>
+        <w:t>)</w:t>
+      </w:r>
+      <w:r>
+        <w:t xml:space="preserve"> and</w:t>
+      </w:r>
+      <w:r>
+        <w:t xml:space="preserve"> body content, this allows for easily sending data over when reading table data</w:t>
+      </w:r>
+      <w:r>
+        <w:t>,</w:t>
+      </w:r>
       <w:r>
         <w:t xml:space="preserve"> and </w:t>
       </w:r>
-      <w:proofErr w:type="spellStart"/>
-      <w:r>
-        <w:t>profileController</w:t>
-      </w:r>
-      <w:proofErr w:type="spellEnd"/>
-      <w:r>
-        <w:t xml:space="preserve"> to be able to validate the actual user. All the Controllers will use the </w:t>
-      </w:r>
-      <w:proofErr w:type="spellStart"/>
-      <w:r>
-        <w:t>ipLogger</w:t>
-      </w:r>
-      <w:proofErr w:type="spellEnd"/>
-      <w:r>
-        <w:t xml:space="preserve"> class and </w:t>
-      </w:r>
-      <w:proofErr w:type="spellStart"/>
-      <w:r>
-        <w:t>databaseConnectionClass</w:t>
-      </w:r>
-      <w:proofErr w:type="spellEnd"/>
-      <w:r>
-        <w:t xml:space="preserve"> class so they can all log the </w:t>
-      </w:r>
-      <w:r>
-        <w:t>Ip</w:t>
-      </w:r>
-      <w:r>
-        <w:t xml:space="preserve"> currently connecting</w:t>
-      </w:r>
-      <w:r>
-        <w:t xml:space="preserve"> and later restrict the Ip requests if needed,</w:t>
-      </w:r>
-      <w:r>
-        <w:t xml:space="preserve"> as well as </w:t>
-      </w:r>
-      <w:r>
-        <w:t>connecting</w:t>
-      </w:r>
-      <w:r>
-        <w:t xml:space="preserve"> to the database</w:t>
-      </w:r>
-      <w:r>
-        <w:t xml:space="preserve"> to send requests for data and receive responses.</w:t>
-      </w:r>
-    </w:p>
-    <w:p>
-      <w:r>
-        <w:t>There are multiple ways to get data from browser to server and server to browser. The method I want with was a mix between key-value pairs</w:t>
-      </w:r>
-      <w:r>
-        <w:t xml:space="preserve"> in the </w:t>
-      </w:r>
-      <w:r>
-        <w:t>URL (</w:t>
-      </w:r>
-      <w:r>
-        <w:t>urlencoded</w:t>
-      </w:r>
-      <w:r>
-        <w:t>)</w:t>
-      </w:r>
-      <w:r>
-        <w:t xml:space="preserve"> and</w:t>
-      </w:r>
-      <w:r>
-        <w:t xml:space="preserve"> body content, this allows for easily sending data over when reading table data</w:t>
-      </w:r>
-      <w:r>
-        <w:t>,</w:t>
-      </w:r>
-      <w:r>
-        <w:t xml:space="preserve"> and </w:t>
-      </w:r>
       <w:r>
         <w:t xml:space="preserve">then </w:t>
       </w:r>
@@ -3059,7 +3002,12 @@
         <w:t>flexible</w:t>
       </w:r>
       <w:r>
-        <w:t xml:space="preserve"> and would be faster to send. If I had longer to develop this </w:t>
+        <w:t xml:space="preserve"> and would be faster to send. </w:t>
+      </w:r>
+    </w:p>
+    <w:p>
+      <w:r>
+        <w:t xml:space="preserve">If I had longer to develop this </w:t>
       </w:r>
       <w:proofErr w:type="gramStart"/>
       <w:r>
@@ -3067,21 +3015,25 @@
       </w:r>
       <w:proofErr w:type="gramEnd"/>
       <w:r>
-        <w:t xml:space="preserve"> I would attempt to implement </w:t>
-      </w:r>
-      <w:proofErr w:type="spellStart"/>
-      <w:r>
-        <w:t>protobuf</w:t>
-      </w:r>
-      <w:proofErr w:type="spellEnd"/>
-      <w:r>
-        <w:t xml:space="preserve"> (Proto Buffer) sterilization as it is smaller and faster than </w:t>
+        <w:t xml:space="preserve"> I would attempt to implement protobuf (Proto Buffer) sterilization as it is smaller and faster than </w:t>
       </w:r>
       <w:r>
         <w:t>Json</w:t>
       </w:r>
       <w:r>
-        <w:t>, and is more rigid in how the data is sent over.</w:t>
+        <w:t>, and is more rigid in how the data is sent over</w:t>
+      </w:r>
+      <w:r>
+        <w:t xml:space="preserve"> so less error could occur</w:t>
+      </w:r>
+      <w:r>
+        <w:t>.</w:t>
+      </w:r>
+      <w:r>
+        <w:t xml:space="preserve"> If I where to start over I would change some collum names on the database to help show how each table is connected, for example change “address” to “locationID” in profile and change “ID” to “locationID” in the location table.</w:t>
+      </w:r>
+      <w:r>
+        <w:t xml:space="preserve"> </w:t>
       </w:r>
     </w:p>
     <w:p>
@@ -3090,6 +3042,7 @@
       </w:pPr>
       <w:bookmarkStart w:id="3" w:name="_Toc155131169"/>
       <w:r>
+        <w:lastRenderedPageBreak/>
         <w:t xml:space="preserve">privacy, integrity, security and preserving the </w:t>
       </w:r>
       <w:proofErr w:type="gramStart"/>
@@ -3117,11 +3070,7 @@
         <w:t>requests</w:t>
       </w:r>
       <w:r>
-        <w:t xml:space="preserve"> per second, currently being 25; this is to stop any </w:t>
-      </w:r>
-      <w:r>
-        <w:lastRenderedPageBreak/>
-        <w:t xml:space="preserve">kind of brute forcing of passwords and potentially prevents DOS (denial of service) attacks. Security I have missed out but would add with more time would be to salt and hash the passwords so if malicious actors gain access to the database the passwords </w:t>
+        <w:t xml:space="preserve"> per second, currently being 25; this is to stop any kind of brute forcing of passwords and potentially prevents DOS (denial of service) attacks. Security I have missed out but would add with more time would be to salt and hash the passwords so if malicious actors gain access to the database the passwords </w:t>
       </w:r>
       <w:r>
         <w:t>can’t</w:t>
@@ -3280,21 +3229,16 @@
       </w:pPr>
       <w:bookmarkStart w:id="8" w:name="_Toc155131174"/>
       <w:r>
-        <w:t>implementation</w:t>
+        <w:t>I</w:t>
+      </w:r>
+      <w:r>
+        <w:t>mplementation</w:t>
       </w:r>
       <w:bookmarkEnd w:id="8"/>
     </w:p>
     <w:p>
       <w:r>
-        <w:t>I first set up a project in visual studio code that ended up being wrong as I was planning on using “.</w:t>
-      </w:r>
-      <w:proofErr w:type="spellStart"/>
-      <w:r>
-        <w:t>cshtml</w:t>
-      </w:r>
-      <w:proofErr w:type="spellEnd"/>
-      <w:r>
-        <w:t>” to display was retrieved from the database, but quickly found out this couldn’t work with swagger so ended up deleting an restarting and the project to actual have the ability to use swagger and create proper controllers for the API.</w:t>
+        <w:t>I first set up a project in visual studio code that ended up being wrong as I was planning on using “.cshtml” to display was retrieved from the database, but quickly found out this couldn’t work with swagger so ended up deleting an restarting and the project to actual have the ability to use swagger and create proper controllers for the API.</w:t>
       </w:r>
       <w:sdt>
         <w:sdtPr>
@@ -3339,15 +3283,7 @@
         <w:t xml:space="preserve"> and procedures for the database coursework 2</w:t>
       </w:r>
       <w:r>
-        <w:t xml:space="preserve">. I tweaked the </w:t>
-      </w:r>
-      <w:proofErr w:type="spellStart"/>
-      <w:r>
-        <w:t>userActivityTag</w:t>
-      </w:r>
-      <w:proofErr w:type="spellEnd"/>
-      <w:r>
-        <w:t xml:space="preserve"> table from coursework1 by creating 2 </w:t>
+        <w:t xml:space="preserve">. I tweaked the userActivityTag table from coursework1 by creating 2 </w:t>
       </w:r>
       <w:proofErr w:type="gramStart"/>
       <w:r>
@@ -3538,15 +3474,7 @@
         <w:t xml:space="preserve"> </w:t>
       </w:r>
       <w:r>
-        <w:t xml:space="preserve">I ended up needing to search up the reason for why the </w:t>
-      </w:r>
-      <w:proofErr w:type="spellStart"/>
-      <w:r>
-        <w:t>sqlconnection</w:t>
-      </w:r>
-      <w:proofErr w:type="spellEnd"/>
-      <w:r>
-        <w:t xml:space="preserve"> wasn’t working and used the is website to help fix this issue</w:t>
+        <w:t>I ended up needing to search up the reason for why the sqlconnection wasn’t working and used the is website to help fix this issue</w:t>
       </w:r>
       <w:sdt>
         <w:sdtPr>
@@ -3583,6 +3511,7 @@
         <w:rPr>
           <w:noProof/>
         </w:rPr>
+        <w:lastRenderedPageBreak/>
         <w:drawing>
           <wp:inline distT="0" distB="0" distL="0" distR="0" wp14:anchorId="799D64C7" wp14:editId="60F2C38E">
             <wp:extent cx="4563112" cy="952633"/>
@@ -3661,7 +3590,6 @@
     </w:p>
     <w:p>
       <w:r>
-        <w:lastRenderedPageBreak/>
         <w:t>The fifth commit added</w:t>
       </w:r>
       <w:r>
@@ -3725,15 +3653,7 @@
         <w:t>,</w:t>
       </w:r>
       <w:r>
-        <w:t xml:space="preserve"> to the database connection class to be used on the values passed to be inserted into the </w:t>
-      </w:r>
-      <w:proofErr w:type="spellStart"/>
-      <w:r>
-        <w:t>sql</w:t>
-      </w:r>
-      <w:proofErr w:type="spellEnd"/>
-      <w:r>
-        <w:t xml:space="preserve"> commands as well as error codes and error string builder to give between feedback to the user. A helper class was also created with a date validator function to be able to test in the date added is a valid date or not</w:t>
+        <w:t xml:space="preserve"> to the database connection class to be used on the values passed to be inserted into the sql commands as well as error codes and error string builder to give between feedback to the user. A helper class was also created with a date validator function to be able to test in the date added is a valid date or not</w:t>
       </w:r>
       <w:r>
         <w:t xml:space="preserve"> (figure 8)</w:t>
@@ -3805,15 +3725,7 @@
         <w:t>prevent</w:t>
       </w:r>
       <w:r>
-        <w:t xml:space="preserve"> </w:t>
-      </w:r>
-      <w:proofErr w:type="spellStart"/>
-      <w:r>
-        <w:t>sql</w:t>
-      </w:r>
-      <w:proofErr w:type="spellEnd"/>
-      <w:r>
-        <w:t xml:space="preserve"> injection from occurring. </w:t>
+        <w:t xml:space="preserve"> sql injection from occurring. </w:t>
       </w:r>
     </w:p>
     <w:p>
@@ -3877,28 +3789,12 @@
         </w:r>
       </w:fldSimple>
       <w:r>
-        <w:t xml:space="preserve"> - </w:t>
-      </w:r>
-      <w:proofErr w:type="spellStart"/>
-      <w:r>
-        <w:t>sanitsation</w:t>
-      </w:r>
-      <w:proofErr w:type="spellEnd"/>
-      <w:r>
-        <w:t xml:space="preserve"> function</w:t>
-      </w:r>
-    </w:p>
-    <w:p>
-      <w:r>
-        <w:t xml:space="preserve">The seventh commit included </w:t>
-      </w:r>
-      <w:proofErr w:type="spellStart"/>
-      <w:r>
-        <w:t>usertag</w:t>
-      </w:r>
-      <w:proofErr w:type="spellEnd"/>
-      <w:r>
-        <w:t xml:space="preserve"> controller creation for crud, as well as creating an authentication class and function to be able to authenticate the users are who they say they are. To create the </w:t>
+        <w:t xml:space="preserve"> - sanitsation function</w:t>
+      </w:r>
+    </w:p>
+    <w:p>
+      <w:r>
+        <w:t xml:space="preserve">The seventh commit included usertag controller creation for crud, as well as creating an authentication class and function to be able to authenticate the users are who they say they are. To create the </w:t>
       </w:r>
       <w:proofErr w:type="gramStart"/>
       <w:r>
@@ -3912,23 +3808,10 @@
         <w:t>figure 9)</w:t>
       </w:r>
       <w:r>
-        <w:t xml:space="preserve"> class and function I used the </w:t>
-      </w:r>
-      <w:proofErr w:type="spellStart"/>
-      <w:r>
-        <w:t>httpclient</w:t>
-      </w:r>
-      <w:proofErr w:type="spellEnd"/>
-      <w:r>
-        <w:t xml:space="preserve"> class using </w:t>
-      </w:r>
-      <w:proofErr w:type="spellStart"/>
-      <w:r>
-        <w:t>Microsofts</w:t>
-      </w:r>
-      <w:proofErr w:type="spellEnd"/>
-      <w:r>
-        <w:t xml:space="preserve"> </w:t>
+        <w:t xml:space="preserve"> class and function I used the httpclient class using </w:t>
+      </w:r>
+      <w:r>
+        <w:t xml:space="preserve">Microsofts </w:t>
       </w:r>
       <w:r>
         <w:t xml:space="preserve">documentation to get started </w:t>
@@ -4223,15 +4106,7 @@
         </w:r>
       </w:fldSimple>
       <w:r>
-        <w:t xml:space="preserve">- the </w:t>
-      </w:r>
-      <w:proofErr w:type="spellStart"/>
-      <w:r>
-        <w:t>ipLogger</w:t>
-      </w:r>
-      <w:proofErr w:type="spellEnd"/>
-      <w:r>
-        <w:t xml:space="preserve"> class showing the connection between functions and how to checks and resets the counters</w:t>
+        <w:t>- the ipLogger class showing the connection between functions and how to checks and resets the counters</w:t>
       </w:r>
       <w:r>
         <w:t>`</w:t>
@@ -4257,23 +4132,16 @@
     </w:p>
     <w:p>
       <w:r>
-        <w:t xml:space="preserve">I tested the API through swagger using the </w:t>
-      </w:r>
-      <w:proofErr w:type="spellStart"/>
-      <w:r>
-        <w:t>json</w:t>
-      </w:r>
-      <w:proofErr w:type="spellEnd"/>
+        <w:t xml:space="preserve">I tested the API through swagger using the json layout </w:t>
+      </w:r>
+      <w:r>
+        <w:t>as per</w:t>
+      </w:r>
+      <w:r>
+        <w:t xml:space="preserve"> the structure</w:t>
+      </w:r>
       <w:r>
         <w:t xml:space="preserve"> </w:t>
-      </w:r>
-      <w:proofErr w:type="spellStart"/>
-      <w:r>
-        <w:t>layouted</w:t>
-      </w:r>
-      <w:proofErr w:type="spellEnd"/>
-      <w:r>
-        <w:t xml:space="preserve"> out like </w:t>
       </w:r>
       <w:proofErr w:type="gramStart"/>
       <w:r>
@@ -4286,7 +4154,6 @@
         <w:pStyle w:val="Heading2"/>
       </w:pPr>
       <w:bookmarkStart w:id="10" w:name="_Toc155131176"/>
-      <w:proofErr w:type="spellStart"/>
       <w:r>
         <w:t>Tag</w:t>
       </w:r>
@@ -4294,14 +4161,12 @@
         <w:t>Controller</w:t>
       </w:r>
       <w:bookmarkEnd w:id="10"/>
-      <w:proofErr w:type="spellEnd"/>
     </w:p>
     <w:p>
       <w:pPr>
         <w:pStyle w:val="Heading3"/>
       </w:pPr>
       <w:bookmarkStart w:id="11" w:name="_Toc155131177"/>
-      <w:proofErr w:type="spellStart"/>
       <w:r>
         <w:t>ge</w:t>
       </w:r>
@@ -4312,7 +4177,6 @@
         <w:t>AllTag</w:t>
       </w:r>
       <w:bookmarkEnd w:id="11"/>
-      <w:proofErr w:type="spellEnd"/>
     </w:p>
     <w:p>
       <w:r>
@@ -4374,12 +4238,10 @@
         <w:pStyle w:val="Heading3"/>
       </w:pPr>
       <w:bookmarkStart w:id="12" w:name="_Toc155131178"/>
-      <w:proofErr w:type="spellStart"/>
       <w:r>
         <w:t>getTagByID</w:t>
       </w:r>
       <w:bookmarkEnd w:id="12"/>
-      <w:proofErr w:type="spellEnd"/>
     </w:p>
     <w:p>
       <w:r>
@@ -4446,12 +4308,10 @@
         <w:pStyle w:val="Heading3"/>
       </w:pPr>
       <w:bookmarkStart w:id="13" w:name="_Toc155131179"/>
-      <w:proofErr w:type="spellStart"/>
       <w:r>
         <w:t>getTagByName</w:t>
       </w:r>
       <w:bookmarkEnd w:id="13"/>
-      <w:proofErr w:type="spellEnd"/>
     </w:p>
     <w:p>
       <w:r>
@@ -4510,24 +4370,20 @@
         <w:pStyle w:val="Heading2"/>
       </w:pPr>
       <w:bookmarkStart w:id="14" w:name="_Toc155131180"/>
-      <w:proofErr w:type="spellStart"/>
       <w:r>
         <w:t>locationController</w:t>
       </w:r>
       <w:bookmarkEnd w:id="14"/>
-      <w:proofErr w:type="spellEnd"/>
     </w:p>
     <w:p>
       <w:pPr>
         <w:pStyle w:val="Heading3"/>
       </w:pPr>
       <w:bookmarkStart w:id="15" w:name="_Toc155131181"/>
-      <w:proofErr w:type="spellStart"/>
       <w:r>
         <w:t>getAllLocation</w:t>
       </w:r>
       <w:bookmarkEnd w:id="15"/>
-      <w:proofErr w:type="spellEnd"/>
     </w:p>
     <w:p>
       <w:r>
@@ -4576,12 +4432,10 @@
         <w:pStyle w:val="Heading3"/>
       </w:pPr>
       <w:bookmarkStart w:id="16" w:name="_Toc155131182"/>
-      <w:proofErr w:type="spellStart"/>
       <w:r>
         <w:t>getLocationByID</w:t>
       </w:r>
       <w:bookmarkEnd w:id="16"/>
-      <w:proofErr w:type="spellEnd"/>
     </w:p>
     <w:p>
       <w:r>
@@ -4630,13 +4484,11 @@
         <w:pStyle w:val="Heading3"/>
       </w:pPr>
       <w:bookmarkStart w:id="17" w:name="_Toc155131183"/>
-      <w:proofErr w:type="spellStart"/>
       <w:r>
         <w:lastRenderedPageBreak/>
         <w:t>getLocationByName</w:t>
       </w:r>
       <w:bookmarkEnd w:id="17"/>
-      <w:proofErr w:type="spellEnd"/>
     </w:p>
     <w:p>
       <w:r>
@@ -4685,37 +4537,36 @@
         <w:pStyle w:val="Heading2"/>
       </w:pPr>
       <w:bookmarkStart w:id="18" w:name="_Toc155131184"/>
-      <w:proofErr w:type="spellStart"/>
       <w:r>
         <w:t>userTagController</w:t>
       </w:r>
       <w:bookmarkEnd w:id="18"/>
-      <w:proofErr w:type="spellEnd"/>
     </w:p>
     <w:p>
       <w:pPr>
         <w:pStyle w:val="Heading3"/>
       </w:pPr>
       <w:bookmarkStart w:id="19" w:name="_Toc155131185"/>
-      <w:proofErr w:type="spellStart"/>
       <w:r>
         <w:t>getUserTagsByUser</w:t>
       </w:r>
       <w:bookmarkEnd w:id="19"/>
-      <w:proofErr w:type="spellEnd"/>
-    </w:p>
-    <w:p>
-      <w:r>
-        <w:t xml:space="preserve">you pass </w:t>
+    </w:p>
+    <w:p>
+      <w:r>
+        <w:t>you pass a</w:t>
+      </w:r>
+      <w:r>
+        <w:t>n</w:t>
+      </w:r>
+      <w:r>
+        <w:t xml:space="preserve"> email in the key-value pair and will return all the users </w:t>
       </w:r>
       <w:proofErr w:type="gramStart"/>
       <w:r>
-        <w:t>a</w:t>
+        <w:t>tags</w:t>
       </w:r>
       <w:proofErr w:type="gramEnd"/>
-      <w:r>
-        <w:t xml:space="preserve"> email in the key-value pair and will return all the users tags</w:t>
-      </w:r>
     </w:p>
     <w:p>
       <w:r>
@@ -4764,12 +4615,10 @@
         <w:pStyle w:val="Heading3"/>
       </w:pPr>
       <w:bookmarkStart w:id="20" w:name="_Toc155131186"/>
-      <w:proofErr w:type="spellStart"/>
       <w:r>
         <w:t>getUserTagsBytag</w:t>
       </w:r>
       <w:bookmarkEnd w:id="20"/>
-      <w:proofErr w:type="spellEnd"/>
     </w:p>
     <w:p>
       <w:r>
@@ -4828,12 +4677,10 @@
         <w:pStyle w:val="Heading3"/>
       </w:pPr>
       <w:bookmarkStart w:id="21" w:name="_Toc155131187"/>
-      <w:proofErr w:type="spellStart"/>
       <w:r>
         <w:t>createUserTag</w:t>
       </w:r>
       <w:bookmarkEnd w:id="21"/>
-      <w:proofErr w:type="spellEnd"/>
     </w:p>
     <w:p>
       <w:r>
@@ -4929,25 +4776,15 @@
         <w:pStyle w:val="Heading3"/>
       </w:pPr>
       <w:bookmarkStart w:id="22" w:name="_Toc155131188"/>
-      <w:proofErr w:type="spellStart"/>
       <w:r>
         <w:lastRenderedPageBreak/>
         <w:t>deleteUserTag</w:t>
       </w:r>
       <w:bookmarkEnd w:id="22"/>
-      <w:proofErr w:type="spellEnd"/>
-    </w:p>
-    <w:p>
-      <w:r>
-        <w:t xml:space="preserve">deletes a tag </w:t>
-      </w:r>
-      <w:proofErr w:type="spellStart"/>
-      <w:r>
-        <w:t>accosiated</w:t>
-      </w:r>
-      <w:proofErr w:type="spellEnd"/>
-      <w:r>
-        <w:t xml:space="preserve"> with a specific user </w:t>
+    </w:p>
+    <w:p>
+      <w:r>
+        <w:t xml:space="preserve">deletes a tag accosiated with a specific user </w:t>
       </w:r>
       <w:proofErr w:type="gramStart"/>
       <w:r>
@@ -5044,24 +4881,20 @@
         <w:pStyle w:val="Heading2"/>
       </w:pPr>
       <w:bookmarkStart w:id="23" w:name="_Toc155131189"/>
-      <w:proofErr w:type="spellStart"/>
       <w:r>
         <w:t>profileController</w:t>
       </w:r>
       <w:bookmarkEnd w:id="23"/>
-      <w:proofErr w:type="spellEnd"/>
     </w:p>
     <w:p>
       <w:pPr>
         <w:pStyle w:val="Heading3"/>
       </w:pPr>
       <w:bookmarkStart w:id="24" w:name="_Toc155131190"/>
-      <w:proofErr w:type="spellStart"/>
       <w:r>
         <w:t>getUserByEmail</w:t>
       </w:r>
       <w:bookmarkEnd w:id="24"/>
-      <w:proofErr w:type="spellEnd"/>
     </w:p>
     <w:p>
       <w:r>
@@ -5120,12 +4953,10 @@
         <w:pStyle w:val="Heading3"/>
       </w:pPr>
       <w:bookmarkStart w:id="25" w:name="_Toc155131191"/>
-      <w:proofErr w:type="spellStart"/>
       <w:r>
         <w:t>getUserByName</w:t>
       </w:r>
       <w:bookmarkEnd w:id="25"/>
-      <w:proofErr w:type="spellEnd"/>
     </w:p>
     <w:p>
       <w:r>
@@ -5179,12 +5010,10 @@
         <w:pStyle w:val="Heading3"/>
       </w:pPr>
       <w:bookmarkStart w:id="26" w:name="_Toc155131192"/>
-      <w:proofErr w:type="spellStart"/>
       <w:r>
         <w:t>createUser</w:t>
       </w:r>
       <w:bookmarkEnd w:id="26"/>
-      <w:proofErr w:type="spellEnd"/>
     </w:p>
     <w:p>
       <w:r>
@@ -5276,12 +5105,10 @@
         <w:pStyle w:val="Heading3"/>
       </w:pPr>
       <w:bookmarkStart w:id="27" w:name="_Toc155131193"/>
-      <w:proofErr w:type="spellStart"/>
       <w:r>
         <w:t>updateUser</w:t>
       </w:r>
       <w:bookmarkEnd w:id="27"/>
-      <w:proofErr w:type="spellEnd"/>
     </w:p>
     <w:p>
       <w:r>
@@ -5291,31 +5118,30 @@
         <w:t>mandatory</w:t>
       </w:r>
       <w:r>
-        <w:t xml:space="preserve"> fields in the </w:t>
-      </w:r>
-      <w:proofErr w:type="spellStart"/>
-      <w:r>
-        <w:t>json</w:t>
-      </w:r>
-      <w:proofErr w:type="spellEnd"/>
-      <w:r>
-        <w:t xml:space="preserve"> </w:t>
+        <w:t xml:space="preserve"> fields in the json </w:t>
+      </w:r>
+      <w:r>
+        <w:t>are</w:t>
+      </w:r>
+      <w:r>
+        <w:t xml:space="preserve"> the email and password, the rest are optional and there is also a “newpassword” field that can be added but is difficult to test </w:t>
+      </w:r>
+      <w:r>
+        <w:t xml:space="preserve">now due to the account authentication being added, but before implementation did work </w:t>
       </w:r>
       <w:proofErr w:type="gramStart"/>
       <w:r>
-        <w:t>is</w:t>
+        <w:t>successfully</w:t>
+      </w:r>
+      <w:r>
+        <w:t>.</w:t>
+      </w:r>
+      <w:r>
+        <w:t>(</w:t>
       </w:r>
       <w:proofErr w:type="gramEnd"/>
       <w:r>
-        <w:t xml:space="preserve"> the email and password, the rest are optional and there is also a “</w:t>
-      </w:r>
-      <w:proofErr w:type="spellStart"/>
-      <w:r>
-        <w:t>newpassword</w:t>
-      </w:r>
-      <w:proofErr w:type="spellEnd"/>
-      <w:r>
-        <w:t>” field that can be added but is difficult to test as it would need to be authenticated on a server that has fixed details.</w:t>
+        <w:t>there is a full json schema in the github readme)</w:t>
       </w:r>
     </w:p>
     <w:p>
@@ -5407,12 +5233,10 @@
         <w:pStyle w:val="Heading3"/>
       </w:pPr>
       <w:bookmarkStart w:id="28" w:name="_Toc155131194"/>
-      <w:proofErr w:type="spellStart"/>
       <w:r>
         <w:t>deleteUser</w:t>
       </w:r>
       <w:bookmarkEnd w:id="28"/>
-      <w:proofErr w:type="spellEnd"/>
     </w:p>
     <w:p>
       <w:r>
@@ -5461,6 +5285,7 @@
         <w:rPr>
           <w:noProof/>
         </w:rPr>
+        <w:lastRenderedPageBreak/>
         <w:drawing>
           <wp:inline distT="0" distB="0" distL="0" distR="0" wp14:anchorId="45036798" wp14:editId="3AD4407F">
             <wp:extent cx="2409825" cy="1338792"/>
@@ -5503,23 +5328,18 @@
         <w:pStyle w:val="Heading3"/>
       </w:pPr>
       <w:bookmarkStart w:id="29" w:name="_Toc155131195"/>
-      <w:proofErr w:type="spellStart"/>
-      <w:r>
-        <w:lastRenderedPageBreak/>
+      <w:r>
         <w:t>deleteUserAdmin</w:t>
       </w:r>
       <w:bookmarkEnd w:id="29"/>
-      <w:proofErr w:type="spellEnd"/>
-    </w:p>
-    <w:p>
-      <w:r>
-        <w:t xml:space="preserve">this deletes/archives an account using an admins </w:t>
-      </w:r>
-      <w:proofErr w:type="gramStart"/>
-      <w:r>
-        <w:t>account</w:t>
-      </w:r>
-      <w:proofErr w:type="gramEnd"/>
+    </w:p>
+    <w:p>
+      <w:r>
+        <w:t>this deletes/archives an account using an admins account</w:t>
+      </w:r>
+      <w:r>
+        <w:t>.</w:t>
+      </w:r>
     </w:p>
     <w:p>
       <w:r>
@@ -5804,6 +5624,7 @@
                 <w:rPr>
                   <w:noProof/>
                 </w:rPr>
+                <w:lastRenderedPageBreak/>
                 <w:t xml:space="preserve">Clark5, O. (2023, december). </w:t>
               </w:r>
               <w:r>
@@ -5887,7 +5708,6 @@
                   <w:iCs/>
                   <w:noProof/>
                 </w:rPr>
-                <w:lastRenderedPageBreak/>
                 <w:t>seventh commit</w:t>
               </w:r>
               <w:r>

</xml_diff>